<commit_message>
Updated readme & explanatory note
</commit_message>
<xml_diff>
--- a/1 year - File manager/Explanatory-note-(пояснительная-записка).docx
+++ b/1 year - File manager/Explanatory-note-(пояснительная-записка).docx
@@ -1879,6 +1879,7 @@
           <w:docPartUnique/>
         </w:docPartObj>
       </w:sdtPr>
+      <w:sdtEndPr/>
       <w:sdtContent>
         <w:p>
           <w:pPr>
@@ -3409,18 +3410,7 @@
           <w:shd w:val="clear" w:color="auto" w:fill="FFFFFF"/>
           <w:lang w:val="en-US"/>
         </w:rPr>
-        <w:t>button</w:t>
-      </w:r>
-      <w:r>
-        <w:rPr>
-          <w:rFonts w:ascii="Times New Roman" w:hAnsi="Times New Roman" w:cs="Times New Roman"/>
-          <w:color w:val="000000"/>
-          <w:sz w:val="28"/>
-          <w:szCs w:val="28"/>
-          <w:shd w:val="clear" w:color="auto" w:fill="FFFFFF"/>
-          <w:lang w:val="en-US"/>
-        </w:rPr>
-        <w:t>,</w:t>
+        <w:t>button,</w:t>
       </w:r>
     </w:p>
     <w:p>
@@ -3449,18 +3439,7 @@
           <w:shd w:val="clear" w:color="auto" w:fill="FFFFFF"/>
           <w:lang w:val="en-US"/>
         </w:rPr>
-        <w:t>label</w:t>
-      </w:r>
-      <w:r>
-        <w:rPr>
-          <w:rFonts w:ascii="Times New Roman" w:hAnsi="Times New Roman" w:cs="Times New Roman"/>
-          <w:color w:val="000000"/>
-          <w:sz w:val="28"/>
-          <w:szCs w:val="28"/>
-          <w:shd w:val="clear" w:color="auto" w:fill="FFFFFF"/>
-          <w:lang w:val="en-US"/>
-        </w:rPr>
-        <w:t>,</w:t>
+        <w:t>label,</w:t>
       </w:r>
     </w:p>
     <w:p>
@@ -3489,18 +3468,7 @@
           <w:shd w:val="clear" w:color="auto" w:fill="FFFFFF"/>
           <w:lang w:val="en-US"/>
         </w:rPr>
-        <w:t>input</w:t>
-      </w:r>
-      <w:r>
-        <w:rPr>
-          <w:rFonts w:ascii="Times New Roman" w:hAnsi="Times New Roman" w:cs="Times New Roman"/>
-          <w:color w:val="000000"/>
-          <w:sz w:val="28"/>
-          <w:szCs w:val="28"/>
-          <w:shd w:val="clear" w:color="auto" w:fill="FFFFFF"/>
-          <w:lang w:val="en-US"/>
-        </w:rPr>
-        <w:t>.</w:t>
+        <w:t>input.</w:t>
       </w:r>
     </w:p>
     <w:p>
@@ -3993,7 +3961,24 @@
           <w:sz w:val="28"/>
           <w:szCs w:val="28"/>
         </w:rPr>
-        <w:t xml:space="preserve">Manager. </w:t>
+        <w:t>Manager</w:t>
+      </w:r>
+      <w:r>
+        <w:rPr>
+          <w:rFonts w:ascii="Times New Roman" w:hAnsi="Times New Roman" w:cs="Times New Roman"/>
+          <w:sz w:val="28"/>
+          <w:szCs w:val="28"/>
+          <w:lang w:val="en-US"/>
+        </w:rPr>
+        <w:t xml:space="preserve"> [1]</w:t>
+      </w:r>
+      <w:r>
+        <w:rPr>
+          <w:rFonts w:ascii="Times New Roman" w:hAnsi="Times New Roman" w:cs="Times New Roman"/>
+          <w:sz w:val="28"/>
+          <w:szCs w:val="28"/>
+        </w:rPr>
+        <w:t xml:space="preserve">. </w:t>
       </w:r>
       <w:r>
         <w:rPr>
@@ -4444,7 +4429,24 @@
           <w:szCs w:val="28"/>
           <w:lang w:val="ru-BY"/>
         </w:rPr>
-        <w:t>Windows API спроектирован для использования в языке Си для написания прикладных программ, предназначенных для работы под управлением операционной системы MS Windows. Работа через Windows API — это наиболее близкий к операционной системе способ взаимодействия с ней из прикладных программ. Более низкий уровень доступа, необходимый только для драйверов устройств, в текущих версиях Windows предоставляется через Windows Driver Model.</w:t>
+        <w:t>Windows API </w:t>
+      </w:r>
+      <w:r>
+        <w:rPr>
+          <w:color w:val="202122"/>
+          <w:sz w:val="28"/>
+          <w:szCs w:val="28"/>
+        </w:rPr>
+        <w:t xml:space="preserve">[2] </w:t>
+      </w:r>
+      <w:r>
+        <w:rPr>
+          <w:color w:val="202122"/>
+          <w:sz w:val="28"/>
+          <w:szCs w:val="28"/>
+          <w:lang w:val="ru-BY"/>
+        </w:rPr>
+        <w:t>спроектирован для использования в языке Си для написания прикладных программ, предназначенных для работы под управлением операционной системы MS Windows. Работа через Windows API — это наиболее близкий к операционной системе способ взаимодействия с ней из прикладных программ. Более низкий уровень доступа, необходимый только для драйверов устройств, в текущих версиях Windows предоставляется через Windows Driver Model.</w:t>
       </w:r>
     </w:p>
     <w:p>
@@ -4968,6 +4970,15 @@
           <w:lang w:val="en-US"/>
         </w:rPr>
         <w:t>React</w:t>
+      </w:r>
+      <w:r>
+        <w:rPr>
+          <w:rFonts w:ascii="Times New Roman" w:hAnsi="Times New Roman" w:cs="Times New Roman"/>
+          <w:sz w:val="28"/>
+          <w:szCs w:val="28"/>
+          <w:lang w:val="en-US"/>
+        </w:rPr>
+        <w:t>[3]</w:t>
       </w:r>
       <w:r>
         <w:rPr>
@@ -7318,6 +7329,15 @@
           <w:rFonts w:ascii="Times New Roman" w:hAnsi="Times New Roman" w:cs="Times New Roman"/>
           <w:sz w:val="28"/>
           <w:szCs w:val="28"/>
+          <w:lang w:val="en-US"/>
+        </w:rPr>
+        <w:t xml:space="preserve"> [4]</w:t>
+      </w:r>
+      <w:r>
+        <w:rPr>
+          <w:rFonts w:ascii="Times New Roman" w:hAnsi="Times New Roman" w:cs="Times New Roman"/>
+          <w:sz w:val="28"/>
+          <w:szCs w:val="28"/>
         </w:rPr>
         <w:t>.</w:t>
       </w:r>
@@ -8906,34 +8926,7 @@
           <w:szCs w:val="28"/>
           <w:shd w:val="clear" w:color="auto" w:fill="FFFFFF"/>
         </w:rPr>
-        <w:t xml:space="preserve">. </w:t>
-      </w:r>
-      <w:r>
-        <w:rPr>
-          <w:rFonts w:ascii="Times New Roman" w:hAnsi="Times New Roman" w:cs="Times New Roman"/>
-          <w:sz w:val="28"/>
-          <w:szCs w:val="28"/>
-          <w:shd w:val="clear" w:color="auto" w:fill="FFFFFF"/>
-        </w:rPr>
-        <w:t>Оно</w:t>
-      </w:r>
-      <w:r>
-        <w:rPr>
-          <w:rFonts w:ascii="Times New Roman" w:hAnsi="Times New Roman" w:cs="Times New Roman"/>
-          <w:sz w:val="28"/>
-          <w:szCs w:val="28"/>
-          <w:shd w:val="clear" w:color="auto" w:fill="FFFFFF"/>
-        </w:rPr>
-        <w:t xml:space="preserve"> предоставляет удобный интерфейс для работы с файловой системой. Тогда как раньше приходилось складывать строки и вызывать функции</w:t>
-      </w:r>
-      <w:r>
-        <w:rPr>
-          <w:rFonts w:ascii="Times New Roman" w:hAnsi="Times New Roman" w:cs="Times New Roman"/>
-          <w:sz w:val="28"/>
-          <w:szCs w:val="28"/>
-          <w:shd w:val="clear" w:color="auto" w:fill="FFFFFF"/>
-        </w:rPr>
-        <w:t xml:space="preserve">, пришедшие из языка программирования </w:t>
+        <w:t xml:space="preserve">. Оно предоставляет удобный интерфейс для работы с файловой системой. Тогда как раньше приходилось складывать строки и вызывать функции, пришедшие из языка программирования </w:t>
       </w:r>
       <w:r>
         <w:rPr>
@@ -8952,25 +8945,7 @@
           <w:szCs w:val="28"/>
           <w:shd w:val="clear" w:color="auto" w:fill="FFFFFF"/>
         </w:rPr>
-        <w:t>,</w:t>
-      </w:r>
-      <w:r>
-        <w:rPr>
-          <w:rFonts w:ascii="Times New Roman" w:hAnsi="Times New Roman" w:cs="Times New Roman"/>
-          <w:sz w:val="28"/>
-          <w:szCs w:val="28"/>
-          <w:shd w:val="clear" w:color="auto" w:fill="FFFFFF"/>
-        </w:rPr>
-        <w:t xml:space="preserve"> для манипуляций атрибутами файлов.</w:t>
-      </w:r>
-      <w:r>
-        <w:rPr>
-          <w:rFonts w:ascii="Times New Roman" w:hAnsi="Times New Roman" w:cs="Times New Roman"/>
-          <w:sz w:val="28"/>
-          <w:szCs w:val="28"/>
-          <w:shd w:val="clear" w:color="auto" w:fill="FFFFFF"/>
-        </w:rPr>
-        <w:t xml:space="preserve"> В курсовой работе использовал</w:t>
+        <w:t>, для манипуляций атрибутами файлов. В курсовой работе использовал</w:t>
       </w:r>
       <w:r>
         <w:rPr>
@@ -9724,6 +9699,263 @@
       <w:pPr>
         <w:rPr>
           <w:rFonts w:ascii="Times New Roman" w:hAnsi="Times New Roman" w:cs="Times New Roman"/>
+          <w:b/>
+          <w:bCs/>
+          <w:sz w:val="28"/>
+          <w:szCs w:val="28"/>
+        </w:rPr>
+      </w:pPr>
+      <w:r>
+        <w:rPr>
+          <w:rFonts w:ascii="Times New Roman" w:hAnsi="Times New Roman" w:cs="Times New Roman"/>
+          <w:b/>
+          <w:bCs/>
+          <w:sz w:val="28"/>
+          <w:szCs w:val="28"/>
+        </w:rPr>
+        <w:t>Ссылки из текста:</w:t>
+      </w:r>
+    </w:p>
+    <w:p>
+      <w:pPr>
+        <w:pStyle w:val="ListParagraph"/>
+        <w:numPr>
+          <w:ilvl w:val="0"/>
+          <w:numId w:val="29"/>
+        </w:numPr>
+        <w:rPr>
+          <w:rFonts w:ascii="Times New Roman" w:hAnsi="Times New Roman" w:cs="Times New Roman"/>
+          <w:color w:val="000000" w:themeColor="text1"/>
+          <w:sz w:val="28"/>
+          <w:szCs w:val="28"/>
+          <w:shd w:val="clear" w:color="auto" w:fill="FFFFFF"/>
+        </w:rPr>
+      </w:pPr>
+      <w:r>
+        <w:rPr>
+          <w:rFonts w:ascii="Times New Roman" w:hAnsi="Times New Roman" w:cs="Times New Roman"/>
+          <w:color w:val="000000" w:themeColor="text1"/>
+          <w:sz w:val="28"/>
+          <w:szCs w:val="28"/>
+          <w:shd w:val="clear" w:color="auto" w:fill="FFFFFF"/>
+        </w:rPr>
+        <w:t>www.farmanager.com/</w:t>
+      </w:r>
+      <w:r>
+        <w:rPr>
+          <w:rFonts w:ascii="Times New Roman" w:hAnsi="Times New Roman" w:cs="Times New Roman"/>
+          <w:color w:val="000000" w:themeColor="text1"/>
+          <w:sz w:val="28"/>
+          <w:szCs w:val="28"/>
+          <w:shd w:val="clear" w:color="auto" w:fill="FFFFFF"/>
+          <w:lang w:val="en-US"/>
+        </w:rPr>
+        <w:t xml:space="preserve"> [1]</w:t>
+      </w:r>
+    </w:p>
+    <w:p>
+      <w:pPr>
+        <w:pStyle w:val="ListParagraph"/>
+        <w:numPr>
+          <w:ilvl w:val="0"/>
+          <w:numId w:val="29"/>
+        </w:numPr>
+        <w:rPr>
+          <w:rFonts w:ascii="Times New Roman" w:hAnsi="Times New Roman" w:cs="Times New Roman"/>
+          <w:color w:val="000000" w:themeColor="text1"/>
+          <w:sz w:val="28"/>
+          <w:szCs w:val="28"/>
+          <w:shd w:val="clear" w:color="auto" w:fill="FFFFFF"/>
+        </w:rPr>
+      </w:pPr>
+      <w:r>
+        <w:rPr>
+          <w:rFonts w:ascii="Times New Roman" w:hAnsi="Times New Roman" w:cs="Times New Roman"/>
+          <w:color w:val="000000" w:themeColor="text1"/>
+          <w:sz w:val="28"/>
+          <w:szCs w:val="28"/>
+          <w:shd w:val="clear" w:color="auto" w:fill="FFFFFF"/>
+        </w:rPr>
+        <w:t>en.wikipedia.org/wiki/Windows_API</w:t>
+      </w:r>
+      <w:r>
+        <w:rPr>
+          <w:rFonts w:ascii="Times New Roman" w:hAnsi="Times New Roman" w:cs="Times New Roman"/>
+          <w:color w:val="000000" w:themeColor="text1"/>
+          <w:sz w:val="28"/>
+          <w:szCs w:val="28"/>
+          <w:shd w:val="clear" w:color="auto" w:fill="FFFFFF"/>
+          <w:lang w:val="en-US"/>
+        </w:rPr>
+        <w:t xml:space="preserve">  [</w:t>
+      </w:r>
+      <w:r>
+        <w:rPr>
+          <w:rFonts w:ascii="Times New Roman" w:hAnsi="Times New Roman" w:cs="Times New Roman"/>
+          <w:color w:val="000000" w:themeColor="text1"/>
+          <w:sz w:val="28"/>
+          <w:szCs w:val="28"/>
+          <w:shd w:val="clear" w:color="auto" w:fill="FFFFFF"/>
+          <w:lang w:val="en-US"/>
+        </w:rPr>
+        <w:t>2</w:t>
+      </w:r>
+      <w:r>
+        <w:rPr>
+          <w:rFonts w:ascii="Times New Roman" w:hAnsi="Times New Roman" w:cs="Times New Roman"/>
+          <w:color w:val="000000" w:themeColor="text1"/>
+          <w:sz w:val="28"/>
+          <w:szCs w:val="28"/>
+          <w:shd w:val="clear" w:color="auto" w:fill="FFFFFF"/>
+          <w:lang w:val="en-US"/>
+        </w:rPr>
+        <w:t>]</w:t>
+      </w:r>
+    </w:p>
+    <w:p>
+      <w:pPr>
+        <w:pStyle w:val="ListParagraph"/>
+        <w:numPr>
+          <w:ilvl w:val="0"/>
+          <w:numId w:val="29"/>
+        </w:numPr>
+        <w:rPr>
+          <w:rFonts w:ascii="Times New Roman" w:hAnsi="Times New Roman" w:cs="Times New Roman"/>
+          <w:color w:val="000000" w:themeColor="text1"/>
+          <w:sz w:val="28"/>
+          <w:szCs w:val="28"/>
+          <w:shd w:val="clear" w:color="auto" w:fill="FFFFFF"/>
+        </w:rPr>
+      </w:pPr>
+      <w:r>
+        <w:rPr>
+          <w:rFonts w:ascii="Times New Roman" w:hAnsi="Times New Roman" w:cs="Times New Roman"/>
+          <w:color w:val="000000" w:themeColor="text1"/>
+          <w:sz w:val="28"/>
+          <w:szCs w:val="28"/>
+          <w:shd w:val="clear" w:color="auto" w:fill="FFFFFF"/>
+        </w:rPr>
+        <w:t>reactjs.org/</w:t>
+      </w:r>
+      <w:r>
+        <w:rPr>
+          <w:rFonts w:ascii="Times New Roman" w:hAnsi="Times New Roman" w:cs="Times New Roman"/>
+          <w:color w:val="000000" w:themeColor="text1"/>
+          <w:sz w:val="28"/>
+          <w:szCs w:val="28"/>
+          <w:shd w:val="clear" w:color="auto" w:fill="FFFFFF"/>
+          <w:lang w:val="en-US"/>
+        </w:rPr>
+        <w:t xml:space="preserve">  [</w:t>
+      </w:r>
+      <w:r>
+        <w:rPr>
+          <w:rFonts w:ascii="Times New Roman" w:hAnsi="Times New Roman" w:cs="Times New Roman"/>
+          <w:color w:val="000000" w:themeColor="text1"/>
+          <w:sz w:val="28"/>
+          <w:szCs w:val="28"/>
+          <w:shd w:val="clear" w:color="auto" w:fill="FFFFFF"/>
+          <w:lang w:val="en-US"/>
+        </w:rPr>
+        <w:t>3</w:t>
+      </w:r>
+      <w:r>
+        <w:rPr>
+          <w:rFonts w:ascii="Times New Roman" w:hAnsi="Times New Roman" w:cs="Times New Roman"/>
+          <w:color w:val="000000" w:themeColor="text1"/>
+          <w:sz w:val="28"/>
+          <w:szCs w:val="28"/>
+          <w:shd w:val="clear" w:color="auto" w:fill="FFFFFF"/>
+          <w:lang w:val="en-US"/>
+        </w:rPr>
+        <w:t>]</w:t>
+      </w:r>
+    </w:p>
+    <w:p>
+      <w:pPr>
+        <w:pStyle w:val="ListParagraph"/>
+        <w:numPr>
+          <w:ilvl w:val="0"/>
+          <w:numId w:val="29"/>
+        </w:numPr>
+        <w:rPr>
+          <w:rFonts w:ascii="Times New Roman" w:hAnsi="Times New Roman" w:cs="Times New Roman"/>
+          <w:color w:val="000000" w:themeColor="text1"/>
+          <w:sz w:val="28"/>
+          <w:szCs w:val="28"/>
+          <w:shd w:val="clear" w:color="auto" w:fill="FFFFFF"/>
+        </w:rPr>
+      </w:pPr>
+      <w:r>
+        <w:rPr>
+          <w:rFonts w:ascii="Times New Roman" w:hAnsi="Times New Roman" w:cs="Times New Roman"/>
+          <w:color w:val="000000" w:themeColor="text1"/>
+          <w:sz w:val="28"/>
+          <w:szCs w:val="28"/>
+          <w:shd w:val="clear" w:color="auto" w:fill="FFFFFF"/>
+        </w:rPr>
+        <w:t>google.github.io/styleguide/cppguide.html</w:t>
+      </w:r>
+      <w:r>
+        <w:rPr>
+          <w:rFonts w:ascii="Times New Roman" w:hAnsi="Times New Roman" w:cs="Times New Roman"/>
+          <w:color w:val="000000" w:themeColor="text1"/>
+          <w:sz w:val="28"/>
+          <w:szCs w:val="28"/>
+          <w:shd w:val="clear" w:color="auto" w:fill="FFFFFF"/>
+          <w:lang w:val="en-US"/>
+        </w:rPr>
+        <w:t xml:space="preserve">  [</w:t>
+      </w:r>
+      <w:r>
+        <w:rPr>
+          <w:rFonts w:ascii="Times New Roman" w:hAnsi="Times New Roman" w:cs="Times New Roman"/>
+          <w:color w:val="000000" w:themeColor="text1"/>
+          <w:sz w:val="28"/>
+          <w:szCs w:val="28"/>
+          <w:shd w:val="clear" w:color="auto" w:fill="FFFFFF"/>
+          <w:lang w:val="en-US"/>
+        </w:rPr>
+        <w:t>4</w:t>
+      </w:r>
+      <w:r>
+        <w:rPr>
+          <w:rFonts w:ascii="Times New Roman" w:hAnsi="Times New Roman" w:cs="Times New Roman"/>
+          <w:color w:val="000000" w:themeColor="text1"/>
+          <w:sz w:val="28"/>
+          <w:szCs w:val="28"/>
+          <w:shd w:val="clear" w:color="auto" w:fill="FFFFFF"/>
+          <w:lang w:val="en-US"/>
+        </w:rPr>
+        <w:t>]</w:t>
+      </w:r>
+    </w:p>
+    <w:p>
+      <w:pPr>
+        <w:rPr>
+          <w:rFonts w:ascii="Times New Roman" w:hAnsi="Times New Roman" w:cs="Times New Roman"/>
+          <w:color w:val="000000"/>
+          <w:sz w:val="20"/>
+          <w:szCs w:val="20"/>
+          <w:shd w:val="clear" w:color="auto" w:fill="FFFFFF"/>
+        </w:rPr>
+      </w:pPr>
+    </w:p>
+    <w:p>
+      <w:pPr>
+        <w:rPr>
+          <w:rFonts w:ascii="Times New Roman" w:hAnsi="Times New Roman" w:cs="Times New Roman"/>
+          <w:b/>
+          <w:bCs/>
+          <w:sz w:val="28"/>
+          <w:szCs w:val="28"/>
+        </w:rPr>
+      </w:pPr>
+    </w:p>
+    <w:p>
+      <w:pPr>
+        <w:rPr>
+          <w:rFonts w:ascii="Times New Roman" w:hAnsi="Times New Roman" w:cs="Times New Roman"/>
           <w:sz w:val="28"/>
           <w:szCs w:val="28"/>
         </w:rPr>
@@ -9834,63 +10066,7 @@
           <w:sz w:val="28"/>
           <w:szCs w:val="28"/>
         </w:rPr>
-        <w:t>“</w:t>
-      </w:r>
-      <w:r>
-        <w:rPr>
-          <w:rFonts w:ascii="Times New Roman" w:hAnsi="Times New Roman" w:cs="Times New Roman"/>
-          <w:sz w:val="28"/>
-          <w:szCs w:val="28"/>
-        </w:rPr>
-        <w:t xml:space="preserve">Эффективный и современный C++. </w:t>
-      </w:r>
-      <w:r>
-        <w:rPr>
-          <w:rFonts w:ascii="Times New Roman" w:hAnsi="Times New Roman" w:cs="Times New Roman"/>
-          <w:sz w:val="28"/>
-          <w:szCs w:val="28"/>
-        </w:rPr>
-        <w:t xml:space="preserve"> </w:t>
-      </w:r>
-      <w:r>
-        <w:rPr>
-          <w:rFonts w:ascii="Times New Roman" w:hAnsi="Times New Roman" w:cs="Times New Roman"/>
-          <w:sz w:val="28"/>
-          <w:szCs w:val="28"/>
-        </w:rPr>
-        <w:t>42 рекомендации по использованию C++11 и C++14. 2016</w:t>
-      </w:r>
-      <w:r>
-        <w:rPr>
-          <w:rFonts w:ascii="Times New Roman" w:hAnsi="Times New Roman" w:cs="Times New Roman"/>
-          <w:sz w:val="28"/>
-          <w:szCs w:val="28"/>
-        </w:rPr>
-        <w:t>”</w:t>
-      </w:r>
-      <w:r>
-        <w:rPr>
-          <w:rFonts w:ascii="Times New Roman" w:hAnsi="Times New Roman" w:cs="Times New Roman"/>
-          <w:sz w:val="28"/>
-          <w:szCs w:val="28"/>
-        </w:rPr>
-        <w:t xml:space="preserve"> </w:t>
-      </w:r>
-      <w:r>
-        <w:rPr>
-          <w:rFonts w:ascii="Times New Roman" w:hAnsi="Times New Roman" w:cs="Times New Roman"/>
-          <w:sz w:val="28"/>
-          <w:szCs w:val="28"/>
-        </w:rPr>
-        <w:t>—</w:t>
-      </w:r>
-      <w:r>
-        <w:rPr>
-          <w:rFonts w:ascii="Times New Roman" w:hAnsi="Times New Roman" w:cs="Times New Roman"/>
-          <w:sz w:val="28"/>
-          <w:szCs w:val="28"/>
-        </w:rPr>
-        <w:t xml:space="preserve"> С. Мейерс</w:t>
+        <w:t>“Эффективный и современный C++.  42 рекомендации по использованию C++11 и C++14. 2016” — С. Мейерс</w:t>
       </w:r>
     </w:p>
     <w:p>
@@ -9912,15 +10088,7 @@
           <w:sz w:val="28"/>
           <w:szCs w:val="28"/>
         </w:rPr>
-        <w:t>Интернет ресурсы</w:t>
-      </w:r>
-      <w:r>
-        <w:rPr>
-          <w:rFonts w:ascii="Times New Roman" w:hAnsi="Times New Roman" w:cs="Times New Roman"/>
-          <w:sz w:val="28"/>
-          <w:szCs w:val="28"/>
-        </w:rPr>
-        <w:t>:</w:t>
+        <w:t>Интернет ресурсы:</w:t>
       </w:r>
     </w:p>
     <w:p>
@@ -9944,20 +10112,8 @@
           <w:szCs w:val="28"/>
           <w:lang w:val="en-US"/>
         </w:rPr>
-        <w:t xml:space="preserve">Microsoft documentation C++ : </w:t>
-      </w:r>
-      <w:hyperlink r:id="rId23" w:history="1">
-        <w:r>
-          <w:rPr>
-            <w:rStyle w:val="Hyperlink"/>
-            <w:rFonts w:ascii="Times New Roman" w:hAnsi="Times New Roman" w:cs="Times New Roman"/>
-            <w:sz w:val="28"/>
-            <w:szCs w:val="28"/>
-            <w:lang w:val="en-US"/>
-          </w:rPr>
-          <w:t>https://docs.microsoft.com/en-us/cpp</w:t>
-        </w:r>
-      </w:hyperlink>
+        <w:t>Microsoft documentation C++ : docs.microsoft.com/en-us/cpp</w:t>
+      </w:r>
     </w:p>
     <w:p>
       <w:pPr>
@@ -9980,20 +10136,8 @@
           <w:szCs w:val="28"/>
           <w:lang w:val="en-US"/>
         </w:rPr>
-        <w:t xml:space="preserve">C++ Forum: </w:t>
-      </w:r>
-      <w:hyperlink r:id="rId24" w:history="1">
-        <w:r>
-          <w:rPr>
-            <w:rStyle w:val="Hyperlink"/>
-            <w:rFonts w:ascii="Times New Roman" w:hAnsi="Times New Roman" w:cs="Times New Roman"/>
-            <w:sz w:val="28"/>
-            <w:szCs w:val="28"/>
-            <w:lang w:val="en-US"/>
-          </w:rPr>
-          <w:t>https://stackoverflow.com/</w:t>
-        </w:r>
-      </w:hyperlink>
+        <w:t>C++ Forum: stackoverflow.com/</w:t>
+      </w:r>
     </w:p>
     <w:p>
       <w:pPr>
@@ -10003,9 +10147,12 @@
           <w:numId w:val="27"/>
         </w:numPr>
         <w:rPr>
-          <w:rFonts w:ascii="Times New Roman" w:hAnsi="Times New Roman" w:cs="Times New Roman"/>
-          <w:sz w:val="28"/>
-          <w:szCs w:val="28"/>
+          <w:rStyle w:val="Hyperlink"/>
+          <w:rFonts w:ascii="Times New Roman" w:hAnsi="Times New Roman" w:cs="Times New Roman"/>
+          <w:color w:val="auto"/>
+          <w:sz w:val="28"/>
+          <w:szCs w:val="28"/>
+          <w:u w:val="none"/>
           <w:lang w:val="en-US"/>
         </w:rPr>
       </w:pPr>
@@ -10016,23 +10163,16 @@
           <w:szCs w:val="28"/>
           <w:lang w:val="en-US"/>
         </w:rPr>
-        <w:t xml:space="preserve">C++ Guide: </w:t>
-      </w:r>
-      <w:hyperlink r:id="rId25" w:history="1">
-        <w:r>
-          <w:rPr>
-            <w:rStyle w:val="Hyperlink"/>
-            <w:rFonts w:ascii="Times New Roman" w:hAnsi="Times New Roman" w:cs="Times New Roman"/>
-            <w:sz w:val="28"/>
-            <w:szCs w:val="28"/>
-            <w:lang w:val="en-US"/>
-          </w:rPr>
-          <w:t>https://en.cppreference.com/</w:t>
-        </w:r>
-      </w:hyperlink>
-    </w:p>
-    <w:p>
-      <w:pPr>
+        <w:t>C++ Guide: en.cppreference.com/</w:t>
+      </w:r>
+    </w:p>
+    <w:p>
+      <w:pPr>
+        <w:pStyle w:val="ListParagraph"/>
+        <w:numPr>
+          <w:ilvl w:val="1"/>
+          <w:numId w:val="27"/>
+        </w:numPr>
         <w:rPr>
           <w:rFonts w:ascii="Times New Roman" w:hAnsi="Times New Roman" w:cs="Times New Roman"/>
           <w:sz w:val="28"/>
@@ -10040,6 +10180,35 @@
           <w:lang w:val="en-US"/>
         </w:rPr>
       </w:pPr>
+      <w:r>
+        <w:rPr>
+          <w:rFonts w:ascii="Times New Roman" w:hAnsi="Times New Roman" w:cs="Times New Roman"/>
+          <w:sz w:val="28"/>
+          <w:szCs w:val="28"/>
+          <w:lang w:val="en-US"/>
+        </w:rPr>
+        <w:t xml:space="preserve">Naming Style Guide: </w:t>
+      </w:r>
+      <w:r>
+        <w:rPr>
+          <w:rFonts w:ascii="Times New Roman" w:hAnsi="Times New Roman" w:cs="Times New Roman"/>
+          <w:color w:val="000000"/>
+          <w:sz w:val="28"/>
+          <w:szCs w:val="28"/>
+          <w:shd w:val="clear" w:color="auto" w:fill="FFFFFF"/>
+        </w:rPr>
+        <w:t>google.github.io/styleguide/cppguide.html#Naming</w:t>
+      </w:r>
+    </w:p>
+    <w:p>
+      <w:pPr>
+        <w:rPr>
+          <w:rFonts w:ascii="Times New Roman" w:hAnsi="Times New Roman" w:cs="Times New Roman"/>
+          <w:sz w:val="28"/>
+          <w:szCs w:val="28"/>
+          <w:lang w:val="en-US"/>
+        </w:rPr>
+      </w:pPr>
     </w:p>
     <w:p>
       <w:pPr>
@@ -10051,7 +10220,7 @@
       </w:pPr>
     </w:p>
     <w:sectPr>
-      <w:footerReference w:type="default" r:id="rId26"/>
+      <w:footerReference w:type="default" r:id="rId23"/>
       <w:pgSz w:w="12240" w:h="15840"/>
       <w:pgMar w:top="1134" w:right="851" w:bottom="1531" w:left="1701" w:header="720" w:footer="720" w:gutter="0"/>
       <w:cols w:space="720"/>
@@ -10281,6 +10450,119 @@
     </w:lvl>
   </w:abstractNum>
   <w:abstractNum w:abstractNumId="1" w15:restartNumberingAfterBreak="0">
+    <w:nsid w:val="0F39261E"/>
+    <w:multiLevelType w:val="hybridMultilevel"/>
+    <w:tmpl w:val="28A22874"/>
+    <w:lvl w:ilvl="0" w:tplc="04090001">
+      <w:start w:val="1"/>
+      <w:numFmt w:val="bullet"/>
+      <w:lvlText w:val=""/>
+      <w:lvlJc w:val="left"/>
+      <w:pPr>
+        <w:ind w:left="720" w:hanging="360"/>
+      </w:pPr>
+      <w:rPr>
+        <w:rFonts w:ascii="Symbol" w:hAnsi="Symbol" w:hint="default"/>
+      </w:rPr>
+    </w:lvl>
+    <w:lvl w:ilvl="1" w:tplc="04090003" w:tentative="1">
+      <w:start w:val="1"/>
+      <w:numFmt w:val="bullet"/>
+      <w:lvlText w:val="o"/>
+      <w:lvlJc w:val="left"/>
+      <w:pPr>
+        <w:ind w:left="1440" w:hanging="360"/>
+      </w:pPr>
+      <w:rPr>
+        <w:rFonts w:ascii="Courier New" w:hAnsi="Courier New" w:cs="Courier New" w:hint="default"/>
+      </w:rPr>
+    </w:lvl>
+    <w:lvl w:ilvl="2" w:tplc="04090005" w:tentative="1">
+      <w:start w:val="1"/>
+      <w:numFmt w:val="bullet"/>
+      <w:lvlText w:val=""/>
+      <w:lvlJc w:val="left"/>
+      <w:pPr>
+        <w:ind w:left="2160" w:hanging="360"/>
+      </w:pPr>
+      <w:rPr>
+        <w:rFonts w:ascii="Wingdings" w:hAnsi="Wingdings" w:hint="default"/>
+      </w:rPr>
+    </w:lvl>
+    <w:lvl w:ilvl="3" w:tplc="04090001" w:tentative="1">
+      <w:start w:val="1"/>
+      <w:numFmt w:val="bullet"/>
+      <w:lvlText w:val=""/>
+      <w:lvlJc w:val="left"/>
+      <w:pPr>
+        <w:ind w:left="2880" w:hanging="360"/>
+      </w:pPr>
+      <w:rPr>
+        <w:rFonts w:ascii="Symbol" w:hAnsi="Symbol" w:hint="default"/>
+      </w:rPr>
+    </w:lvl>
+    <w:lvl w:ilvl="4" w:tplc="04090003" w:tentative="1">
+      <w:start w:val="1"/>
+      <w:numFmt w:val="bullet"/>
+      <w:lvlText w:val="o"/>
+      <w:lvlJc w:val="left"/>
+      <w:pPr>
+        <w:ind w:left="3600" w:hanging="360"/>
+      </w:pPr>
+      <w:rPr>
+        <w:rFonts w:ascii="Courier New" w:hAnsi="Courier New" w:cs="Courier New" w:hint="default"/>
+      </w:rPr>
+    </w:lvl>
+    <w:lvl w:ilvl="5" w:tplc="04090005" w:tentative="1">
+      <w:start w:val="1"/>
+      <w:numFmt w:val="bullet"/>
+      <w:lvlText w:val=""/>
+      <w:lvlJc w:val="left"/>
+      <w:pPr>
+        <w:ind w:left="4320" w:hanging="360"/>
+      </w:pPr>
+      <w:rPr>
+        <w:rFonts w:ascii="Wingdings" w:hAnsi="Wingdings" w:hint="default"/>
+      </w:rPr>
+    </w:lvl>
+    <w:lvl w:ilvl="6" w:tplc="04090001" w:tentative="1">
+      <w:start w:val="1"/>
+      <w:numFmt w:val="bullet"/>
+      <w:lvlText w:val=""/>
+      <w:lvlJc w:val="left"/>
+      <w:pPr>
+        <w:ind w:left="5040" w:hanging="360"/>
+      </w:pPr>
+      <w:rPr>
+        <w:rFonts w:ascii="Symbol" w:hAnsi="Symbol" w:hint="default"/>
+      </w:rPr>
+    </w:lvl>
+    <w:lvl w:ilvl="7" w:tplc="04090003" w:tentative="1">
+      <w:start w:val="1"/>
+      <w:numFmt w:val="bullet"/>
+      <w:lvlText w:val="o"/>
+      <w:lvlJc w:val="left"/>
+      <w:pPr>
+        <w:ind w:left="5760" w:hanging="360"/>
+      </w:pPr>
+      <w:rPr>
+        <w:rFonts w:ascii="Courier New" w:hAnsi="Courier New" w:cs="Courier New" w:hint="default"/>
+      </w:rPr>
+    </w:lvl>
+    <w:lvl w:ilvl="8" w:tplc="04090005" w:tentative="1">
+      <w:start w:val="1"/>
+      <w:numFmt w:val="bullet"/>
+      <w:lvlText w:val=""/>
+      <w:lvlJc w:val="left"/>
+      <w:pPr>
+        <w:ind w:left="6480" w:hanging="360"/>
+      </w:pPr>
+      <w:rPr>
+        <w:rFonts w:ascii="Wingdings" w:hAnsi="Wingdings" w:hint="default"/>
+      </w:rPr>
+    </w:lvl>
+  </w:abstractNum>
+  <w:abstractNum w:abstractNumId="2" w15:restartNumberingAfterBreak="0">
     <w:nsid w:val="15730B2C"/>
     <w:multiLevelType w:val="hybridMultilevel"/>
     <w:tmpl w:val="9A4A9662"/>
@@ -10393,7 +10675,7 @@
       </w:rPr>
     </w:lvl>
   </w:abstractNum>
-  <w:abstractNum w:abstractNumId="2" w15:restartNumberingAfterBreak="0">
+  <w:abstractNum w:abstractNumId="3" w15:restartNumberingAfterBreak="0">
     <w:nsid w:val="16EA3B64"/>
     <w:multiLevelType w:val="multilevel"/>
     <w:tmpl w:val="E3B05602"/>
@@ -10514,7 +10796,7 @@
       </w:rPr>
     </w:lvl>
   </w:abstractNum>
-  <w:abstractNum w:abstractNumId="3" w15:restartNumberingAfterBreak="0">
+  <w:abstractNum w:abstractNumId="4" w15:restartNumberingAfterBreak="0">
     <w:nsid w:val="176B18A2"/>
     <w:multiLevelType w:val="hybridMultilevel"/>
     <w:tmpl w:val="84F077B2"/>
@@ -10627,7 +10909,7 @@
       </w:rPr>
     </w:lvl>
   </w:abstractNum>
-  <w:abstractNum w:abstractNumId="4" w15:restartNumberingAfterBreak="0">
+  <w:abstractNum w:abstractNumId="5" w15:restartNumberingAfterBreak="0">
     <w:nsid w:val="20E36F3F"/>
     <w:multiLevelType w:val="multilevel"/>
     <w:tmpl w:val="E3B05602"/>
@@ -10748,7 +11030,7 @@
       </w:rPr>
     </w:lvl>
   </w:abstractNum>
-  <w:abstractNum w:abstractNumId="5" w15:restartNumberingAfterBreak="0">
+  <w:abstractNum w:abstractNumId="6" w15:restartNumberingAfterBreak="0">
     <w:nsid w:val="267D4141"/>
     <w:multiLevelType w:val="hybridMultilevel"/>
     <w:tmpl w:val="23F27FDA"/>
@@ -10861,7 +11143,7 @@
       </w:rPr>
     </w:lvl>
   </w:abstractNum>
-  <w:abstractNum w:abstractNumId="6" w15:restartNumberingAfterBreak="0">
+  <w:abstractNum w:abstractNumId="7" w15:restartNumberingAfterBreak="0">
     <w:nsid w:val="2E2277D1"/>
     <w:multiLevelType w:val="hybridMultilevel"/>
     <w:tmpl w:val="BE765A86"/>
@@ -10974,7 +11256,7 @@
       </w:rPr>
     </w:lvl>
   </w:abstractNum>
-  <w:abstractNum w:abstractNumId="7" w15:restartNumberingAfterBreak="0">
+  <w:abstractNum w:abstractNumId="8" w15:restartNumberingAfterBreak="0">
     <w:nsid w:val="2FA04B87"/>
     <w:multiLevelType w:val="hybridMultilevel"/>
     <w:tmpl w:val="88F6D382"/>
@@ -11087,7 +11369,7 @@
       </w:rPr>
     </w:lvl>
   </w:abstractNum>
-  <w:abstractNum w:abstractNumId="8" w15:restartNumberingAfterBreak="0">
+  <w:abstractNum w:abstractNumId="9" w15:restartNumberingAfterBreak="0">
     <w:nsid w:val="38F41772"/>
     <w:multiLevelType w:val="hybridMultilevel"/>
     <w:tmpl w:val="61C4114A"/>
@@ -11200,7 +11482,7 @@
       </w:rPr>
     </w:lvl>
   </w:abstractNum>
-  <w:abstractNum w:abstractNumId="9" w15:restartNumberingAfterBreak="0">
+  <w:abstractNum w:abstractNumId="10" w15:restartNumberingAfterBreak="0">
     <w:nsid w:val="39EF5221"/>
     <w:multiLevelType w:val="hybridMultilevel"/>
     <w:tmpl w:val="DFC4DEE2"/>
@@ -11286,7 +11568,7 @@
       </w:pPr>
     </w:lvl>
   </w:abstractNum>
-  <w:abstractNum w:abstractNumId="10" w15:restartNumberingAfterBreak="0">
+  <w:abstractNum w:abstractNumId="11" w15:restartNumberingAfterBreak="0">
     <w:nsid w:val="3BB96322"/>
     <w:multiLevelType w:val="hybridMultilevel"/>
     <w:tmpl w:val="D7DA4C50"/>
@@ -11399,7 +11681,7 @@
       </w:rPr>
     </w:lvl>
   </w:abstractNum>
-  <w:abstractNum w:abstractNumId="11" w15:restartNumberingAfterBreak="0">
+  <w:abstractNum w:abstractNumId="12" w15:restartNumberingAfterBreak="0">
     <w:nsid w:val="3EC71D25"/>
     <w:multiLevelType w:val="hybridMultilevel"/>
     <w:tmpl w:val="8BE09B06"/>
@@ -11512,7 +11794,7 @@
       </w:rPr>
     </w:lvl>
   </w:abstractNum>
-  <w:abstractNum w:abstractNumId="12" w15:restartNumberingAfterBreak="0">
+  <w:abstractNum w:abstractNumId="13" w15:restartNumberingAfterBreak="0">
     <w:nsid w:val="3EF74A4B"/>
     <w:multiLevelType w:val="hybridMultilevel"/>
     <w:tmpl w:val="C7B03826"/>
@@ -11625,7 +11907,7 @@
       </w:rPr>
     </w:lvl>
   </w:abstractNum>
-  <w:abstractNum w:abstractNumId="13" w15:restartNumberingAfterBreak="0">
+  <w:abstractNum w:abstractNumId="14" w15:restartNumberingAfterBreak="0">
     <w:nsid w:val="482E40B7"/>
     <w:multiLevelType w:val="hybridMultilevel"/>
     <w:tmpl w:val="DAF23216"/>
@@ -11738,7 +12020,7 @@
       </w:rPr>
     </w:lvl>
   </w:abstractNum>
-  <w:abstractNum w:abstractNumId="14" w15:restartNumberingAfterBreak="0">
+  <w:abstractNum w:abstractNumId="15" w15:restartNumberingAfterBreak="0">
     <w:nsid w:val="48E8371D"/>
     <w:multiLevelType w:val="hybridMultilevel"/>
     <w:tmpl w:val="07F47A12"/>
@@ -11851,7 +12133,7 @@
       </w:rPr>
     </w:lvl>
   </w:abstractNum>
-  <w:abstractNum w:abstractNumId="15" w15:restartNumberingAfterBreak="0">
+  <w:abstractNum w:abstractNumId="16" w15:restartNumberingAfterBreak="0">
     <w:nsid w:val="4C8A0CA5"/>
     <w:multiLevelType w:val="hybridMultilevel"/>
     <w:tmpl w:val="890C38F4"/>
@@ -11964,7 +12246,7 @@
       </w:rPr>
     </w:lvl>
   </w:abstractNum>
-  <w:abstractNum w:abstractNumId="16" w15:restartNumberingAfterBreak="0">
+  <w:abstractNum w:abstractNumId="17" w15:restartNumberingAfterBreak="0">
     <w:nsid w:val="4E420060"/>
     <w:multiLevelType w:val="hybridMultilevel"/>
     <w:tmpl w:val="465A42B2"/>
@@ -12077,7 +12359,7 @@
       </w:rPr>
     </w:lvl>
   </w:abstractNum>
-  <w:abstractNum w:abstractNumId="17" w15:restartNumberingAfterBreak="0">
+  <w:abstractNum w:abstractNumId="18" w15:restartNumberingAfterBreak="0">
     <w:nsid w:val="4E7E0EF7"/>
     <w:multiLevelType w:val="hybridMultilevel"/>
     <w:tmpl w:val="B130F408"/>
@@ -12190,7 +12472,7 @@
       </w:rPr>
     </w:lvl>
   </w:abstractNum>
-  <w:abstractNum w:abstractNumId="18" w15:restartNumberingAfterBreak="0">
+  <w:abstractNum w:abstractNumId="19" w15:restartNumberingAfterBreak="0">
     <w:nsid w:val="549E0A66"/>
     <w:multiLevelType w:val="hybridMultilevel"/>
     <w:tmpl w:val="17963F2A"/>
@@ -12303,7 +12585,7 @@
       </w:rPr>
     </w:lvl>
   </w:abstractNum>
-  <w:abstractNum w:abstractNumId="19" w15:restartNumberingAfterBreak="0">
+  <w:abstractNum w:abstractNumId="20" w15:restartNumberingAfterBreak="0">
     <w:nsid w:val="58EE6B72"/>
     <w:multiLevelType w:val="multilevel"/>
     <w:tmpl w:val="8FA8C722"/>
@@ -12452,7 +12734,7 @@
       </w:rPr>
     </w:lvl>
   </w:abstractNum>
-  <w:abstractNum w:abstractNumId="20" w15:restartNumberingAfterBreak="0">
+  <w:abstractNum w:abstractNumId="21" w15:restartNumberingAfterBreak="0">
     <w:nsid w:val="5A6A52E5"/>
     <w:multiLevelType w:val="hybridMultilevel"/>
     <w:tmpl w:val="CD9A0BE4"/>
@@ -12565,7 +12847,7 @@
       </w:rPr>
     </w:lvl>
   </w:abstractNum>
-  <w:abstractNum w:abstractNumId="21" w15:restartNumberingAfterBreak="0">
+  <w:abstractNum w:abstractNumId="22" w15:restartNumberingAfterBreak="0">
     <w:nsid w:val="62CA1F51"/>
     <w:multiLevelType w:val="multilevel"/>
     <w:tmpl w:val="E3B05602"/>
@@ -12686,7 +12968,7 @@
       </w:rPr>
     </w:lvl>
   </w:abstractNum>
-  <w:abstractNum w:abstractNumId="22" w15:restartNumberingAfterBreak="0">
+  <w:abstractNum w:abstractNumId="23" w15:restartNumberingAfterBreak="0">
     <w:nsid w:val="6E7F3A93"/>
     <w:multiLevelType w:val="hybridMultilevel"/>
     <w:tmpl w:val="AF668108"/>
@@ -12799,7 +13081,7 @@
       </w:rPr>
     </w:lvl>
   </w:abstractNum>
-  <w:abstractNum w:abstractNumId="23" w15:restartNumberingAfterBreak="0">
+  <w:abstractNum w:abstractNumId="24" w15:restartNumberingAfterBreak="0">
     <w:nsid w:val="726B3118"/>
     <w:multiLevelType w:val="hybridMultilevel"/>
     <w:tmpl w:val="524A6BB8"/>
@@ -12912,7 +13194,7 @@
       </w:rPr>
     </w:lvl>
   </w:abstractNum>
-  <w:abstractNum w:abstractNumId="24" w15:restartNumberingAfterBreak="0">
+  <w:abstractNum w:abstractNumId="25" w15:restartNumberingAfterBreak="0">
     <w:nsid w:val="75A1649F"/>
     <w:multiLevelType w:val="hybridMultilevel"/>
     <w:tmpl w:val="D6563FA4"/>
@@ -13025,7 +13307,7 @@
       </w:rPr>
     </w:lvl>
   </w:abstractNum>
-  <w:abstractNum w:abstractNumId="25" w15:restartNumberingAfterBreak="0">
+  <w:abstractNum w:abstractNumId="26" w15:restartNumberingAfterBreak="0">
     <w:nsid w:val="79743631"/>
     <w:multiLevelType w:val="hybridMultilevel"/>
     <w:tmpl w:val="7C2C1978"/>
@@ -13138,7 +13420,7 @@
       </w:rPr>
     </w:lvl>
   </w:abstractNum>
-  <w:abstractNum w:abstractNumId="26" w15:restartNumberingAfterBreak="0">
+  <w:abstractNum w:abstractNumId="27" w15:restartNumberingAfterBreak="0">
     <w:nsid w:val="7AC80FF3"/>
     <w:multiLevelType w:val="hybridMultilevel"/>
     <w:tmpl w:val="2634E1CC"/>
@@ -13251,7 +13533,7 @@
       </w:rPr>
     </w:lvl>
   </w:abstractNum>
-  <w:abstractNum w:abstractNumId="27" w15:restartNumberingAfterBreak="0">
+  <w:abstractNum w:abstractNumId="28" w15:restartNumberingAfterBreak="0">
     <w:nsid w:val="7EF37815"/>
     <w:multiLevelType w:val="hybridMultilevel"/>
     <w:tmpl w:val="25D4939A"/>
@@ -13365,88 +13647,91 @@
     </w:lvl>
   </w:abstractNum>
   <w:num w:numId="1">
-    <w:abstractNumId w:val="9"/>
+    <w:abstractNumId w:val="10"/>
   </w:num>
   <w:num w:numId="2">
-    <w:abstractNumId w:val="21"/>
+    <w:abstractNumId w:val="22"/>
   </w:num>
   <w:num w:numId="3">
-    <w:abstractNumId w:val="2"/>
+    <w:abstractNumId w:val="3"/>
   </w:num>
   <w:num w:numId="4">
-    <w:abstractNumId w:val="4"/>
+    <w:abstractNumId w:val="5"/>
   </w:num>
   <w:num w:numId="5">
-    <w:abstractNumId w:val="14"/>
+    <w:abstractNumId w:val="15"/>
   </w:num>
   <w:num w:numId="6">
-    <w:abstractNumId w:val="16"/>
+    <w:abstractNumId w:val="17"/>
   </w:num>
   <w:num w:numId="7">
     <w:abstractNumId w:val="0"/>
   </w:num>
   <w:num w:numId="8">
+    <w:abstractNumId w:val="19"/>
+  </w:num>
+  <w:num w:numId="9">
+    <w:abstractNumId w:val="20"/>
+  </w:num>
+  <w:num w:numId="10">
+    <w:abstractNumId w:val="7"/>
+  </w:num>
+  <w:num w:numId="11">
+    <w:abstractNumId w:val="21"/>
+  </w:num>
+  <w:num w:numId="12">
+    <w:abstractNumId w:val="2"/>
+  </w:num>
+  <w:num w:numId="13">
+    <w:abstractNumId w:val="23"/>
+  </w:num>
+  <w:num w:numId="14">
+    <w:abstractNumId w:val="26"/>
+  </w:num>
+  <w:num w:numId="15">
+    <w:abstractNumId w:val="13"/>
+  </w:num>
+  <w:num w:numId="16">
+    <w:abstractNumId w:val="11"/>
+  </w:num>
+  <w:num w:numId="17">
+    <w:abstractNumId w:val="9"/>
+  </w:num>
+  <w:num w:numId="18">
+    <w:abstractNumId w:val="14"/>
+  </w:num>
+  <w:num w:numId="19">
+    <w:abstractNumId w:val="6"/>
+  </w:num>
+  <w:num w:numId="20">
+    <w:abstractNumId w:val="4"/>
+  </w:num>
+  <w:num w:numId="21">
+    <w:abstractNumId w:val="27"/>
+  </w:num>
+  <w:num w:numId="22">
+    <w:abstractNumId w:val="16"/>
+  </w:num>
+  <w:num w:numId="23">
+    <w:abstractNumId w:val="28"/>
+  </w:num>
+  <w:num w:numId="24">
+    <w:abstractNumId w:val="12"/>
+  </w:num>
+  <w:num w:numId="25">
+    <w:abstractNumId w:val="8"/>
+  </w:num>
+  <w:num w:numId="26">
+    <w:abstractNumId w:val="24"/>
+  </w:num>
+  <w:num w:numId="27">
     <w:abstractNumId w:val="18"/>
   </w:num>
-  <w:num w:numId="9">
-    <w:abstractNumId w:val="19"/>
-  </w:num>
-  <w:num w:numId="10">
-    <w:abstractNumId w:val="6"/>
-  </w:num>
-  <w:num w:numId="11">
-    <w:abstractNumId w:val="20"/>
-  </w:num>
-  <w:num w:numId="12">
-    <w:abstractNumId w:val="1"/>
-  </w:num>
-  <w:num w:numId="13">
-    <w:abstractNumId w:val="22"/>
-  </w:num>
-  <w:num w:numId="14">
+  <w:num w:numId="28">
     <w:abstractNumId w:val="25"/>
   </w:num>
-  <w:num w:numId="15">
-    <w:abstractNumId w:val="12"/>
-  </w:num>
-  <w:num w:numId="16">
-    <w:abstractNumId w:val="10"/>
-  </w:num>
-  <w:num w:numId="17">
-    <w:abstractNumId w:val="8"/>
-  </w:num>
-  <w:num w:numId="18">
-    <w:abstractNumId w:val="13"/>
-  </w:num>
-  <w:num w:numId="19">
-    <w:abstractNumId w:val="5"/>
-  </w:num>
-  <w:num w:numId="20">
-    <w:abstractNumId w:val="3"/>
-  </w:num>
-  <w:num w:numId="21">
-    <w:abstractNumId w:val="26"/>
-  </w:num>
-  <w:num w:numId="22">
-    <w:abstractNumId w:val="15"/>
-  </w:num>
-  <w:num w:numId="23">
-    <w:abstractNumId w:val="27"/>
-  </w:num>
-  <w:num w:numId="24">
-    <w:abstractNumId w:val="11"/>
-  </w:num>
-  <w:num w:numId="25">
-    <w:abstractNumId w:val="7"/>
-  </w:num>
-  <w:num w:numId="26">
-    <w:abstractNumId w:val="23"/>
-  </w:num>
-  <w:num w:numId="27">
-    <w:abstractNumId w:val="17"/>
-  </w:num>
-  <w:num w:numId="28">
-    <w:abstractNumId w:val="24"/>
+  <w:num w:numId="29">
+    <w:abstractNumId w:val="1"/>
   </w:num>
 </w:numbering>
 </file>
@@ -13877,6 +14162,7 @@
   <w:style w:type="character" w:default="1" w:styleId="DefaultParagraphFont">
     <w:name w:val="Default Paragraph Font"/>
     <w:uiPriority w:val="1"/>
+    <w:semiHidden/>
     <w:unhideWhenUsed/>
   </w:style>
   <w:style w:type="table" w:default="1" w:styleId="TableNormal">

</xml_diff>